<commit_message>
all file upload in github
</commit_message>
<xml_diff>
--- a/Test Execution report link.docx
+++ b/Test Execution report link.docx
@@ -33,6 +33,22 @@
             <w:rStyle w:val="Hyperlink"/>
           </w:rPr>
           <w:t>https://app.qase.io/run/PM</w:t>
+        </w:r>
+      </w:hyperlink>
+      <w:r>
+        <w:t xml:space="preserve"> </w:t>
+      </w:r>
+    </w:p>
+    <w:p>
+      <w:r>
+        <w:t xml:space="preserve">GitHub- </w:t>
+      </w:r>
+      <w:hyperlink r:id="rId6" w:history="1">
+        <w:r>
+          <w:rPr>
+            <w:rStyle w:val="Hyperlink"/>
+          </w:rPr>
+          <w:t>https://github.com/milonmozumder/Parking-Management/tree/master</w:t>
         </w:r>
       </w:hyperlink>
       <w:r>

</xml_diff>